<commit_message>
cleaned up css and look of links
</commit_message>
<xml_diff>
--- a/docs/Zachary Vanscoit - Resume(2020).docx
+++ b/docs/Zachary Vanscoit - Resume(2020).docx
@@ -45,7 +45,15 @@
         <w:tab/>
       </w:r>
       <w:r>
-        <w:t>github.com/zach-v</w:t>
+        <w:t>github.com/</w:t>
+      </w:r>
+      <w:proofErr w:type="spellStart"/>
+      <w:r>
+        <w:t>zach</w:t>
+      </w:r>
+      <w:proofErr w:type="spellEnd"/>
+      <w:r>
+        <w:t>-v</w:t>
       </w:r>
     </w:p>
     <w:p>
@@ -57,15 +65,23 @@
         <w:spacing w:before="36" w:line="240" w:lineRule="auto"/>
         <w:ind w:left="107" w:firstLine="0"/>
       </w:pPr>
-      <w:hyperlink r:id="rId5">
-        <w:r>
-          <w:t>zachary.vanscoit@siu.edu</w:t>
-        </w:r>
-      </w:hyperlink>
+      <w:r>
+        <w:t>zvanscoit@si</w:t>
+      </w:r>
+      <w:bookmarkStart w:id="0" w:name="_GoBack"/>
+      <w:bookmarkEnd w:id="0"/>
+      <w:r>
+        <w:t>u.edu</w:t>
+      </w:r>
       <w:r>
         <w:tab/>
-        <w:t>linkedin.com/in/z-vanscoit</w:t>
-      </w:r>
+        <w:t>linkedin.com/in/z-</w:t>
+      </w:r>
+      <w:proofErr w:type="spellStart"/>
+      <w:r>
+        <w:t>vanscoit</w:t>
+      </w:r>
+      <w:proofErr w:type="spellEnd"/>
     </w:p>
     <w:p>
       <w:pPr>
@@ -270,6 +286,7 @@
           <w:sz w:val="24"/>
         </w:rPr>
       </w:pPr>
+      <w:proofErr w:type="gramStart"/>
       <w:r>
         <w:rPr>
           <w:i/>
@@ -282,7 +299,15 @@
           <w:i/>
           <w:sz w:val="24"/>
         </w:rPr>
-        <w:t xml:space="preserve">helor’s in Business Management and </w:t>
+        <w:t>helor’s</w:t>
+      </w:r>
+      <w:proofErr w:type="gramEnd"/>
+      <w:r>
+        <w:rPr>
+          <w:i/>
+          <w:sz w:val="24"/>
+        </w:rPr>
+        <w:t xml:space="preserve"> in Business Management and </w:t>
       </w:r>
       <w:r>
         <w:rPr>
@@ -380,8 +405,13 @@
       <w:r>
         <w:t xml:space="preserve"> </w:t>
       </w:r>
-      <w:r>
-        <w:t>mySQL,</w:t>
+      <w:proofErr w:type="spellStart"/>
+      <w:r>
+        <w:t>mySQL</w:t>
+      </w:r>
+      <w:proofErr w:type="spellEnd"/>
+      <w:r>
+        <w:t>,</w:t>
       </w:r>
       <w:r>
         <w:rPr>
@@ -887,6 +917,7 @@
           <w:sz w:val="24"/>
         </w:rPr>
       </w:pPr>
+      <w:proofErr w:type="spellStart"/>
       <w:r>
         <w:rPr>
           <w:b/>
@@ -894,6 +925,7 @@
         </w:rPr>
         <w:t>Emagination</w:t>
       </w:r>
+      <w:proofErr w:type="spellEnd"/>
       <w:r>
         <w:rPr>
           <w:b/>
@@ -964,6 +996,7 @@
         </w:rPr>
         <w:t xml:space="preserve"> | </w:t>
       </w:r>
+      <w:proofErr w:type="gramStart"/>
       <w:r>
         <w:rPr>
           <w:sz w:val="24"/>
@@ -976,6 +1009,7 @@
         </w:rPr>
         <w:t>s</w:t>
       </w:r>
+      <w:proofErr w:type="gramEnd"/>
       <w:r>
         <w:rPr>
           <w:sz w:val="24"/>
@@ -1549,7 +1583,21 @@
         <w:rPr>
           <w:sz w:val="24"/>
         </w:rPr>
-        <w:t>Operated and maintained various Unix based furnace controllers along with machine maintenance.</w:t>
+        <w:t xml:space="preserve">Operated and maintained various </w:t>
+      </w:r>
+      <w:proofErr w:type="gramStart"/>
+      <w:r>
+        <w:rPr>
+          <w:sz w:val="24"/>
+        </w:rPr>
+        <w:t>Unix</w:t>
+      </w:r>
+      <w:proofErr w:type="gramEnd"/>
+      <w:r>
+        <w:rPr>
+          <w:sz w:val="24"/>
+        </w:rPr>
+        <w:t xml:space="preserve"> based furnace controllers along with machine maintenance.</w:t>
       </w:r>
     </w:p>
     <w:p>
@@ -1700,14 +1748,20 @@
         </w:rPr>
         <w:t xml:space="preserve"> </w:t>
       </w:r>
-      <w:r>
-        <w:rPr>
-          <w:b/>
-        </w:rPr>
-        <w:t xml:space="preserve">Esports, </w:t>
-      </w:r>
-      <w:bookmarkStart w:id="0" w:name="_GoBack"/>
-      <w:bookmarkEnd w:id="0"/>
+      <w:proofErr w:type="spellStart"/>
+      <w:r>
+        <w:rPr>
+          <w:b/>
+        </w:rPr>
+        <w:t>Esports</w:t>
+      </w:r>
+      <w:proofErr w:type="spellEnd"/>
+      <w:r>
+        <w:rPr>
+          <w:b/>
+        </w:rPr>
+        <w:t xml:space="preserve">, </w:t>
+      </w:r>
       <w:r>
         <w:rPr>
           <w:b/>
@@ -2569,7 +2623,23 @@
         <w:rPr>
           <w:sz w:val="24"/>
         </w:rPr>
-        <w:t>Used digital signal processing to convert mp3 files, wav files, and device audio output into a data stream. Took that data stream and used fast fourier transform to organize frequencies into a list. Based on ranges that modularly scale with on the volume input from the audio, it visually displays terrain generation, cube translations, a frequency spectrum, and hue</w:t>
+        <w:t xml:space="preserve">Used digital signal processing to convert mp3 files, wav files, and device audio output into a data stream. Took that data stream and used fast </w:t>
+      </w:r>
+      <w:proofErr w:type="spellStart"/>
+      <w:proofErr w:type="gramStart"/>
+      <w:r>
+        <w:rPr>
+          <w:sz w:val="24"/>
+        </w:rPr>
+        <w:t>fourier</w:t>
+      </w:r>
+      <w:proofErr w:type="spellEnd"/>
+      <w:proofErr w:type="gramEnd"/>
+      <w:r>
+        <w:rPr>
+          <w:sz w:val="24"/>
+        </w:rPr>
+        <w:t xml:space="preserve"> transform to organize frequencies into a list. Based on ranges that modularly scale with on the volume input from the audio, it visually displays terrain generation, cube translations, a frequency spectrum, and hue</w:t>
       </w:r>
       <w:r>
         <w:rPr>
@@ -3407,6 +3477,17 @@
     <w:uiPriority w:val="1"/>
     <w:qFormat/>
   </w:style>
+  <w:style w:type="character" w:styleId="Hyperlink">
+    <w:name w:val="Hyperlink"/>
+    <w:basedOn w:val="DefaultParagraphFont"/>
+    <w:uiPriority w:val="99"/>
+    <w:unhideWhenUsed/>
+    <w:rsid w:val="00A277B8"/>
+    <w:rPr>
+      <w:color w:val="0000FF" w:themeColor="hyperlink"/>
+      <w:u w:val="single"/>
+    </w:rPr>
+  </w:style>
 </w:styles>
 </file>
 

</xml_diff>

<commit_message>
switched out final project and resume viewing
</commit_message>
<xml_diff>
--- a/docs/Zachary Vanscoit - Resume(2020).docx
+++ b/docs/Zachary Vanscoit - Resume(2020).docx
@@ -1,6 +1,6 @@
 
 <file path=word/document.xml><?xml version="1.0" encoding="utf-8"?>
-<w:document xmlns:wpc="http://schemas.microsoft.com/office/word/2010/wordprocessingCanvas" xmlns:mc="http://schemas.openxmlformats.org/markup-compatibility/2006" xmlns:o="urn:schemas-microsoft-com:office:office" xmlns:r="http://schemas.openxmlformats.org/officeDocument/2006/relationships" xmlns:m="http://schemas.openxmlformats.org/officeDocument/2006/math" xmlns:v="urn:schemas-microsoft-com:vml" xmlns:wp14="http://schemas.microsoft.com/office/word/2010/wordprocessingDrawing" xmlns:wp="http://schemas.openxmlformats.org/drawingml/2006/wordprocessingDrawing" xmlns:w10="urn:schemas-microsoft-com:office:word" xmlns:w="http://schemas.openxmlformats.org/wordprocessingml/2006/main" xmlns:w14="http://schemas.microsoft.com/office/word/2010/wordml" xmlns:w15="http://schemas.microsoft.com/office/word/2012/wordml" xmlns:wpg="http://schemas.microsoft.com/office/word/2010/wordprocessingGroup" xmlns:wpi="http://schemas.microsoft.com/office/word/2010/wordprocessingInk" xmlns:wne="http://schemas.microsoft.com/office/word/2006/wordml" xmlns:wps="http://schemas.microsoft.com/office/word/2010/wordprocessingShape" mc:Ignorable="w14 w15 wp14">
+<w:document xmlns:wpc="http://schemas.microsoft.com/office/word/2010/wordprocessingCanvas" xmlns:cx="http://schemas.microsoft.com/office/drawing/2014/chartex" xmlns:cx1="http://schemas.microsoft.com/office/drawing/2015/9/8/chartex" xmlns:cx2="http://schemas.microsoft.com/office/drawing/2015/10/21/chartex" xmlns:cx3="http://schemas.microsoft.com/office/drawing/2016/5/9/chartex" xmlns:cx4="http://schemas.microsoft.com/office/drawing/2016/5/10/chartex" xmlns:cx5="http://schemas.microsoft.com/office/drawing/2016/5/11/chartex" xmlns:cx6="http://schemas.microsoft.com/office/drawing/2016/5/12/chartex" xmlns:cx7="http://schemas.microsoft.com/office/drawing/2016/5/13/chartex" xmlns:cx8="http://schemas.microsoft.com/office/drawing/2016/5/14/chartex" xmlns:mc="http://schemas.openxmlformats.org/markup-compatibility/2006" xmlns:aink="http://schemas.microsoft.com/office/drawing/2016/ink" xmlns:am3d="http://schemas.microsoft.com/office/drawing/2017/model3d" xmlns:o="urn:schemas-microsoft-com:office:office" xmlns:r="http://schemas.openxmlformats.org/officeDocument/2006/relationships" xmlns:m="http://schemas.openxmlformats.org/officeDocument/2006/math" xmlns:v="urn:schemas-microsoft-com:vml" xmlns:wp14="http://schemas.microsoft.com/office/word/2010/wordprocessingDrawing" xmlns:wp="http://schemas.openxmlformats.org/drawingml/2006/wordprocessingDrawing" xmlns:w10="urn:schemas-microsoft-com:office:word" xmlns:w="http://schemas.openxmlformats.org/wordprocessingml/2006/main" xmlns:w14="http://schemas.microsoft.com/office/word/2010/wordml" xmlns:w15="http://schemas.microsoft.com/office/word/2012/wordml" xmlns:w16cid="http://schemas.microsoft.com/office/word/2016/wordml/cid" xmlns:w16se="http://schemas.microsoft.com/office/word/2015/wordml/symex" xmlns:wpg="http://schemas.microsoft.com/office/word/2010/wordprocessingGroup" xmlns:wpi="http://schemas.microsoft.com/office/word/2010/wordprocessingInk" xmlns:wne="http://schemas.microsoft.com/office/word/2006/wordml" xmlns:wps="http://schemas.microsoft.com/office/word/2010/wordprocessingShape" mc:Ignorable="w14 w15 w16se w16cid wp14">
   <w:body>
     <w:p>
       <w:pPr>
@@ -45,15 +45,7 @@
         <w:tab/>
       </w:r>
       <w:r>
-        <w:t>github.com/</w:t>
-      </w:r>
-      <w:proofErr w:type="spellStart"/>
-      <w:r>
-        <w:t>zach</w:t>
-      </w:r>
-      <w:proofErr w:type="spellEnd"/>
-      <w:r>
-        <w:t>-v</w:t>
+        <w:t>github.com/zach-v</w:t>
       </w:r>
     </w:p>
     <w:p>
@@ -66,22 +58,17 @@
         <w:ind w:left="107" w:firstLine="0"/>
       </w:pPr>
       <w:r>
-        <w:t>zvanscoit@si</w:t>
+        <w:t>zvanscoit@</w:t>
+      </w:r>
+      <w:r>
+        <w:t>gmail.com</w:t>
       </w:r>
       <w:bookmarkStart w:id="0" w:name="_GoBack"/>
       <w:bookmarkEnd w:id="0"/>
       <w:r>
-        <w:t>u.edu</w:t>
-      </w:r>
-      <w:r>
         <w:tab/>
-        <w:t>linkedin.com/in/z-</w:t>
-      </w:r>
-      <w:proofErr w:type="spellStart"/>
-      <w:r>
-        <w:t>vanscoit</w:t>
-      </w:r>
-      <w:proofErr w:type="spellEnd"/>
+        <w:t>linkedin.com/in/z-vanscoit</w:t>
+      </w:r>
     </w:p>
     <w:p>
       <w:pPr>
@@ -286,7 +273,6 @@
           <w:sz w:val="24"/>
         </w:rPr>
       </w:pPr>
-      <w:proofErr w:type="gramStart"/>
       <w:r>
         <w:rPr>
           <w:i/>
@@ -299,15 +285,7 @@
           <w:i/>
           <w:sz w:val="24"/>
         </w:rPr>
-        <w:t>helor’s</w:t>
-      </w:r>
-      <w:proofErr w:type="gramEnd"/>
-      <w:r>
-        <w:rPr>
-          <w:i/>
-          <w:sz w:val="24"/>
-        </w:rPr>
-        <w:t xml:space="preserve"> in Business Management and </w:t>
+        <w:t xml:space="preserve">helor’s in Business Management and </w:t>
       </w:r>
       <w:r>
         <w:rPr>
@@ -405,13 +383,8 @@
       <w:r>
         <w:t xml:space="preserve"> </w:t>
       </w:r>
-      <w:proofErr w:type="spellStart"/>
-      <w:r>
-        <w:t>mySQL</w:t>
-      </w:r>
-      <w:proofErr w:type="spellEnd"/>
-      <w:r>
-        <w:t>,</w:t>
+      <w:r>
+        <w:t>mySQL,</w:t>
       </w:r>
       <w:r>
         <w:rPr>
@@ -917,7 +890,6 @@
           <w:sz w:val="24"/>
         </w:rPr>
       </w:pPr>
-      <w:proofErr w:type="spellStart"/>
       <w:r>
         <w:rPr>
           <w:b/>
@@ -925,7 +897,6 @@
         </w:rPr>
         <w:t>Emagination</w:t>
       </w:r>
-      <w:proofErr w:type="spellEnd"/>
       <w:r>
         <w:rPr>
           <w:b/>
@@ -996,7 +967,6 @@
         </w:rPr>
         <w:t xml:space="preserve"> | </w:t>
       </w:r>
-      <w:proofErr w:type="gramStart"/>
       <w:r>
         <w:rPr>
           <w:sz w:val="24"/>
@@ -1009,7 +979,6 @@
         </w:rPr>
         <w:t>s</w:t>
       </w:r>
-      <w:proofErr w:type="gramEnd"/>
       <w:r>
         <w:rPr>
           <w:sz w:val="24"/>
@@ -1583,21 +1552,7 @@
         <w:rPr>
           <w:sz w:val="24"/>
         </w:rPr>
-        <w:t xml:space="preserve">Operated and maintained various </w:t>
-      </w:r>
-      <w:proofErr w:type="gramStart"/>
-      <w:r>
-        <w:rPr>
-          <w:sz w:val="24"/>
-        </w:rPr>
-        <w:t>Unix</w:t>
-      </w:r>
-      <w:proofErr w:type="gramEnd"/>
-      <w:r>
-        <w:rPr>
-          <w:sz w:val="24"/>
-        </w:rPr>
-        <w:t xml:space="preserve"> based furnace controllers along with machine maintenance.</w:t>
+        <w:t>Operated and maintained various Unix based furnace controllers along with machine maintenance.</w:t>
       </w:r>
     </w:p>
     <w:p>
@@ -1748,19 +1703,11 @@
         </w:rPr>
         <w:t xml:space="preserve"> </w:t>
       </w:r>
-      <w:proofErr w:type="spellStart"/>
-      <w:r>
-        <w:rPr>
-          <w:b/>
-        </w:rPr>
-        <w:t>Esports</w:t>
-      </w:r>
-      <w:proofErr w:type="spellEnd"/>
-      <w:r>
-        <w:rPr>
-          <w:b/>
-        </w:rPr>
-        <w:t xml:space="preserve">, </w:t>
+      <w:r>
+        <w:rPr>
+          <w:b/>
+        </w:rPr>
+        <w:t xml:space="preserve">Esports, </w:t>
       </w:r>
       <w:r>
         <w:rPr>
@@ -2623,23 +2570,7 @@
         <w:rPr>
           <w:sz w:val="24"/>
         </w:rPr>
-        <w:t xml:space="preserve">Used digital signal processing to convert mp3 files, wav files, and device audio output into a data stream. Took that data stream and used fast </w:t>
-      </w:r>
-      <w:proofErr w:type="spellStart"/>
-      <w:proofErr w:type="gramStart"/>
-      <w:r>
-        <w:rPr>
-          <w:sz w:val="24"/>
-        </w:rPr>
-        <w:t>fourier</w:t>
-      </w:r>
-      <w:proofErr w:type="spellEnd"/>
-      <w:proofErr w:type="gramEnd"/>
-      <w:r>
-        <w:rPr>
-          <w:sz w:val="24"/>
-        </w:rPr>
-        <w:t xml:space="preserve"> transform to organize frequencies into a list. Based on ranges that modularly scale with on the volume input from the audio, it visually displays terrain generation, cube translations, a frequency spectrum, and hue</w:t>
+        <w:t>Used digital signal processing to convert mp3 files, wav files, and device audio output into a data stream. Took that data stream and used fast fourier transform to organize frequencies into a list. Based on ranges that modularly scale with on the volume input from the audio, it visually displays terrain generation, cube translations, a frequency spectrum, and hue</w:t>
       </w:r>
       <w:r>
         <w:rPr>
@@ -2763,7 +2694,7 @@
 </file>
 
 <file path=word/numbering.xml><?xml version="1.0" encoding="utf-8"?>
-<w:numbering xmlns:wpc="http://schemas.microsoft.com/office/word/2010/wordprocessingCanvas" xmlns:mc="http://schemas.openxmlformats.org/markup-compatibility/2006" xmlns:o="urn:schemas-microsoft-com:office:office" xmlns:r="http://schemas.openxmlformats.org/officeDocument/2006/relationships" xmlns:m="http://schemas.openxmlformats.org/officeDocument/2006/math" xmlns:v="urn:schemas-microsoft-com:vml" xmlns:wp14="http://schemas.microsoft.com/office/word/2010/wordprocessingDrawing" xmlns:wp="http://schemas.openxmlformats.org/drawingml/2006/wordprocessingDrawing" xmlns:w10="urn:schemas-microsoft-com:office:word" xmlns:w="http://schemas.openxmlformats.org/wordprocessingml/2006/main" xmlns:w14="http://schemas.microsoft.com/office/word/2010/wordml" xmlns:w15="http://schemas.microsoft.com/office/word/2012/wordml" xmlns:wpg="http://schemas.microsoft.com/office/word/2010/wordprocessingGroup" xmlns:wpi="http://schemas.microsoft.com/office/word/2010/wordprocessingInk" xmlns:wne="http://schemas.microsoft.com/office/word/2006/wordml" xmlns:wps="http://schemas.microsoft.com/office/word/2010/wordprocessingShape" mc:Ignorable="w14 w15 wp14">
+<w:numbering xmlns:wpc="http://schemas.microsoft.com/office/word/2010/wordprocessingCanvas" xmlns:cx="http://schemas.microsoft.com/office/drawing/2014/chartex" xmlns:cx1="http://schemas.microsoft.com/office/drawing/2015/9/8/chartex" xmlns:cx2="http://schemas.microsoft.com/office/drawing/2015/10/21/chartex" xmlns:cx3="http://schemas.microsoft.com/office/drawing/2016/5/9/chartex" xmlns:cx4="http://schemas.microsoft.com/office/drawing/2016/5/10/chartex" xmlns:cx5="http://schemas.microsoft.com/office/drawing/2016/5/11/chartex" xmlns:cx6="http://schemas.microsoft.com/office/drawing/2016/5/12/chartex" xmlns:cx7="http://schemas.microsoft.com/office/drawing/2016/5/13/chartex" xmlns:cx8="http://schemas.microsoft.com/office/drawing/2016/5/14/chartex" xmlns:mc="http://schemas.openxmlformats.org/markup-compatibility/2006" xmlns:aink="http://schemas.microsoft.com/office/drawing/2016/ink" xmlns:am3d="http://schemas.microsoft.com/office/drawing/2017/model3d" xmlns:o="urn:schemas-microsoft-com:office:office" xmlns:r="http://schemas.openxmlformats.org/officeDocument/2006/relationships" xmlns:m="http://schemas.openxmlformats.org/officeDocument/2006/math" xmlns:v="urn:schemas-microsoft-com:vml" xmlns:wp14="http://schemas.microsoft.com/office/word/2010/wordprocessingDrawing" xmlns:wp="http://schemas.openxmlformats.org/drawingml/2006/wordprocessingDrawing" xmlns:w10="urn:schemas-microsoft-com:office:word" xmlns:w="http://schemas.openxmlformats.org/wordprocessingml/2006/main" xmlns:w14="http://schemas.microsoft.com/office/word/2010/wordml" xmlns:w15="http://schemas.microsoft.com/office/word/2012/wordml" xmlns:w16cid="http://schemas.microsoft.com/office/word/2016/wordml/cid" xmlns:w16se="http://schemas.microsoft.com/office/word/2015/wordml/symex" xmlns:wpg="http://schemas.microsoft.com/office/word/2010/wordprocessingGroup" xmlns:wpi="http://schemas.microsoft.com/office/word/2010/wordprocessingInk" xmlns:wne="http://schemas.microsoft.com/office/word/2006/wordml" xmlns:wps="http://schemas.microsoft.com/office/word/2010/wordprocessingShape" mc:Ignorable="w14 w15 w16se w16cid wp14">
   <w:abstractNum w:abstractNumId="0" w15:restartNumberingAfterBreak="0">
     <w:nsid w:val="0F5C79E8"/>
     <w:multiLevelType w:val="hybridMultilevel"/>
@@ -3002,7 +2933,7 @@
 </file>
 
 <file path=word/styles.xml><?xml version="1.0" encoding="utf-8"?>
-<w:styles xmlns:mc="http://schemas.openxmlformats.org/markup-compatibility/2006" xmlns:r="http://schemas.openxmlformats.org/officeDocument/2006/relationships" xmlns:w="http://schemas.openxmlformats.org/wordprocessingml/2006/main" xmlns:w14="http://schemas.microsoft.com/office/word/2010/wordml" xmlns:w15="http://schemas.microsoft.com/office/word/2012/wordml" mc:Ignorable="w14 w15">
+<w:styles xmlns:mc="http://schemas.openxmlformats.org/markup-compatibility/2006" xmlns:r="http://schemas.openxmlformats.org/officeDocument/2006/relationships" xmlns:w="http://schemas.openxmlformats.org/wordprocessingml/2006/main" xmlns:w14="http://schemas.microsoft.com/office/word/2010/wordml" xmlns:w15="http://schemas.microsoft.com/office/word/2012/wordml" xmlns:w16cid="http://schemas.microsoft.com/office/word/2016/wordml/cid" xmlns:w16se="http://schemas.microsoft.com/office/word/2015/wordml/symex" mc:Ignorable="w14 w15 w16se w16cid">
   <w:docDefaults>
     <w:rPrDefault>
       <w:rPr>
@@ -3020,7 +2951,7 @@
       </w:pPr>
     </w:pPrDefault>
   </w:docDefaults>
-  <w:latentStyles w:defLockedState="0" w:defUIPriority="99" w:defSemiHidden="0" w:defUnhideWhenUsed="0" w:defQFormat="0" w:count="371">
+  <w:latentStyles w:defLockedState="0" w:defUIPriority="99" w:defSemiHidden="0" w:defUnhideWhenUsed="0" w:defQFormat="0" w:count="376">
     <w:lsdException w:name="Normal" w:uiPriority="0" w:qFormat="1"/>
     <w:lsdException w:name="heading 1" w:uiPriority="1" w:qFormat="1"/>
     <w:lsdException w:name="heading 2" w:semiHidden="1" w:uiPriority="9" w:unhideWhenUsed="1" w:qFormat="1"/>
@@ -3126,7 +3057,6 @@
     <w:lsdException w:name="HTML Sample" w:semiHidden="1" w:unhideWhenUsed="1"/>
     <w:lsdException w:name="HTML Typewriter" w:semiHidden="1" w:unhideWhenUsed="1"/>
     <w:lsdException w:name="HTML Variable" w:semiHidden="1" w:unhideWhenUsed="1"/>
-    <w:lsdException w:name="Normal Table" w:semiHidden="1" w:unhideWhenUsed="1"/>
     <w:lsdException w:name="annotation subject" w:semiHidden="1" w:unhideWhenUsed="1"/>
     <w:lsdException w:name="No List" w:semiHidden="1" w:unhideWhenUsed="1"/>
     <w:lsdException w:name="Outline List 1" w:semiHidden="1" w:unhideWhenUsed="1"/>
@@ -3169,11 +3099,8 @@
     <w:lsdException w:name="Table Contemporary" w:semiHidden="1" w:unhideWhenUsed="1"/>
     <w:lsdException w:name="Table Elegant" w:semiHidden="1" w:unhideWhenUsed="1"/>
     <w:lsdException w:name="Table Professional" w:semiHidden="1" w:unhideWhenUsed="1"/>
-    <w:lsdException w:name="Table Subtle 1" w:semiHidden="1" w:unhideWhenUsed="1"/>
     <w:lsdException w:name="Table Subtle 2" w:semiHidden="1" w:unhideWhenUsed="1"/>
     <w:lsdException w:name="Table Web 1" w:semiHidden="1" w:unhideWhenUsed="1"/>
-    <w:lsdException w:name="Table Web 2" w:semiHidden="1" w:unhideWhenUsed="1"/>
-    <w:lsdException w:name="Table Web 3" w:semiHidden="1" w:unhideWhenUsed="1"/>
     <w:lsdException w:name="Balloon Text" w:semiHidden="1" w:unhideWhenUsed="1"/>
     <w:lsdException w:name="Table Grid" w:uiPriority="39"/>
     <w:lsdException w:name="Table Theme" w:semiHidden="1" w:unhideWhenUsed="1"/>
@@ -3392,6 +3319,11 @@
     <w:lsdException w:name="List Table 5 Dark Accent 6" w:uiPriority="50"/>
     <w:lsdException w:name="List Table 6 Colorful Accent 6" w:uiPriority="51"/>
     <w:lsdException w:name="List Table 7 Colorful Accent 6" w:uiPriority="52"/>
+    <w:lsdException w:name="Mention" w:semiHidden="1" w:unhideWhenUsed="1"/>
+    <w:lsdException w:name="Smart Hyperlink" w:semiHidden="1" w:unhideWhenUsed="1"/>
+    <w:lsdException w:name="Hashtag" w:semiHidden="1" w:unhideWhenUsed="1"/>
+    <w:lsdException w:name="Unresolved Mention" w:semiHidden="1" w:unhideWhenUsed="1"/>
+    <w:lsdException w:name="Smart Link" w:semiHidden="1" w:unhideWhenUsed="1"/>
   </w:latentStyles>
   <w:style w:type="paragraph" w:default="1" w:styleId="Normal">
     <w:name w:val="Normal"/>

</xml_diff>